<commit_message>
Finished final HW code
</commit_message>
<xml_diff>
--- a/Fall-1-2021/664/Assignments/6/anduffy_metcs664_Assignment6.docx
+++ b/Fall-1-2021/664/Assignments/6/anduffy_metcs664_Assignment6.docx
@@ -400,7 +400,10 @@
     </w:p>
     <w:p>
       <w:r>
-        <w:t>Your responses replace this.</w:t>
+        <w:t>Natlang will process sentences mentioning a given company in an effort to complete brand name monitoring.</w:t>
+      </w:r>
+      <w:r>
+        <w:t xml:space="preserve"> It will provide a running score which will provide users (investors) with the analysis of whether to buy, sell, or ignore/hold a company’s stock.</w:t>
       </w:r>
     </w:p>
     <w:p>
@@ -601,7 +604,14 @@
           <w:rFonts w:cs="Times New Roman"/>
           <w:szCs w:val="24"/>
         </w:rPr>
-        <w:t>: Your requirement title (5 words or less) replaces this.</w:t>
+        <w:t>:</w:t>
+      </w:r>
+      <w:r>
+        <w:rPr>
+          <w:rFonts w:cs="Times New Roman"/>
+          <w:szCs w:val="24"/>
+        </w:rPr>
+        <w:t xml:space="preserve"> Determine if a stock is a Buy/Sell.</w:t>
       </w:r>
     </w:p>
     <w:p>
@@ -620,35 +630,14 @@
           <w:rFonts w:cs="Times New Roman"/>
           <w:szCs w:val="24"/>
         </w:rPr>
-        <w:t>Your requirement</w:t>
+        <w:t xml:space="preserve">Natlang </w:t>
       </w:r>
       <w:r>
         <w:rPr>
           <w:rFonts w:cs="Times New Roman"/>
           <w:szCs w:val="24"/>
         </w:rPr>
-        <w:t xml:space="preserve"> 1, preferably in one</w:t>
-      </w:r>
-      <w:r>
-        <w:rPr>
-          <w:rFonts w:cs="Times New Roman"/>
-          <w:szCs w:val="24"/>
-        </w:rPr>
-        <w:t xml:space="preserve"> </w:t>
-      </w:r>
-      <w:r>
-        <w:rPr>
-          <w:rFonts w:cs="Times New Roman"/>
-          <w:szCs w:val="24"/>
-        </w:rPr>
-        <w:t xml:space="preserve">sentence, </w:t>
-      </w:r>
-      <w:r>
-        <w:rPr>
-          <w:rFonts w:cs="Times New Roman"/>
-          <w:szCs w:val="24"/>
-        </w:rPr>
-        <w:t>replaces this.</w:t>
+        <w:t>shall calculate, given a company’s current sentiment, if their stock should be bought, sold, or held.</w:t>
       </w:r>
     </w:p>
     <w:p>
@@ -685,7 +674,28 @@
           <w:rFonts w:cs="Times New Roman"/>
           <w:szCs w:val="24"/>
         </w:rPr>
-        <w:t>: Your requirement title (5 words or less) replaces this.</w:t>
+        <w:t xml:space="preserve">: </w:t>
+      </w:r>
+      <w:r>
+        <w:rPr>
+          <w:rFonts w:cs="Times New Roman"/>
+          <w:szCs w:val="24"/>
+        </w:rPr>
+        <w:t xml:space="preserve">Relay Sentiment to </w:t>
+      </w:r>
+      <w:r>
+        <w:rPr>
+          <w:rFonts w:cs="Times New Roman"/>
+          <w:szCs w:val="24"/>
+        </w:rPr>
+        <w:t>Investors</w:t>
+      </w:r>
+      <w:r>
+        <w:rPr>
+          <w:rFonts w:cs="Times New Roman"/>
+          <w:szCs w:val="24"/>
+        </w:rPr>
+        <w:t>.</w:t>
       </w:r>
     </w:p>
     <w:p>
@@ -704,21 +714,21 @@
           <w:rFonts w:cs="Times New Roman"/>
           <w:szCs w:val="24"/>
         </w:rPr>
-        <w:t>Your requirement</w:t>
+        <w:t xml:space="preserve">Natlang shall forward all sentiment analysis information to the </w:t>
       </w:r>
       <w:r>
         <w:rPr>
           <w:rFonts w:cs="Times New Roman"/>
           <w:szCs w:val="24"/>
         </w:rPr>
-        <w:t xml:space="preserve"> 2, preferably in one sentence,</w:t>
+        <w:t>users in the form of a buy/sell/neutral rating</w:t>
       </w:r>
       <w:r>
         <w:rPr>
           <w:rFonts w:cs="Times New Roman"/>
           <w:szCs w:val="24"/>
         </w:rPr>
-        <w:t xml:space="preserve"> replaces this.</w:t>
+        <w:t>.</w:t>
       </w:r>
     </w:p>
     <w:p>
@@ -755,7 +765,21 @@
           <w:rFonts w:cs="Times New Roman"/>
           <w:szCs w:val="24"/>
         </w:rPr>
-        <w:t>: Your requirement title (5 words or less) replaces this.</w:t>
+        <w:t xml:space="preserve">: </w:t>
+      </w:r>
+      <w:r>
+        <w:rPr>
+          <w:rFonts w:cs="Times New Roman"/>
+          <w:szCs w:val="24"/>
+        </w:rPr>
+        <w:t>Keep a Running Sentiment</w:t>
+      </w:r>
+      <w:r>
+        <w:rPr>
+          <w:rFonts w:cs="Times New Roman"/>
+          <w:szCs w:val="24"/>
+        </w:rPr>
+        <w:t>.</w:t>
       </w:r>
     </w:p>
     <w:p>
@@ -774,21 +798,35 @@
           <w:rFonts w:cs="Times New Roman"/>
           <w:szCs w:val="24"/>
         </w:rPr>
-        <w:t>Your requirement 3</w:t>
+        <w:t>Natlang must</w:t>
       </w:r>
       <w:r>
         <w:rPr>
           <w:rFonts w:cs="Times New Roman"/>
           <w:szCs w:val="24"/>
         </w:rPr>
-        <w:t>, preferably in one sentence,</w:t>
+        <w:t xml:space="preserve"> calculate its ratings daily and</w:t>
       </w:r>
       <w:r>
         <w:rPr>
           <w:rFonts w:cs="Times New Roman"/>
           <w:szCs w:val="24"/>
         </w:rPr>
-        <w:t xml:space="preserve"> replaces this.</w:t>
+        <w:t xml:space="preserve"> </w:t>
+      </w:r>
+      <w:r>
+        <w:rPr>
+          <w:rFonts w:cs="Times New Roman"/>
+          <w:szCs w:val="24"/>
+        </w:rPr>
+        <w:t>notify users if a company in their watchlist enters either a buy or sell zone</w:t>
+      </w:r>
+      <w:r>
+        <w:rPr>
+          <w:rFonts w:cs="Times New Roman"/>
+          <w:szCs w:val="24"/>
+        </w:rPr>
+        <w:t>.</w:t>
       </w:r>
     </w:p>
     <w:p>
@@ -804,6 +842,80 @@
       </w:pPr>
       <w:r>
         <w:rPr>
+          <w:rFonts w:cs="Times New Roman"/>
+          <w:b/>
+          <w:bCs/>
+          <w:szCs w:val="24"/>
+        </w:rPr>
+        <w:t>2.</w:t>
+      </w:r>
+      <w:r>
+        <w:rPr>
+          <w:rFonts w:cs="Times New Roman"/>
+          <w:b/>
+          <w:bCs/>
+          <w:szCs w:val="24"/>
+        </w:rPr>
+        <w:t>4</w:t>
+      </w:r>
+      <w:r>
+        <w:rPr>
+          <w:rFonts w:cs="Times New Roman"/>
+          <w:b/>
+          <w:bCs/>
+          <w:szCs w:val="24"/>
+        </w:rPr>
+        <w:t xml:space="preserve"> Requirement 3</w:t>
+      </w:r>
+      <w:r>
+        <w:rPr>
+          <w:rFonts w:cs="Times New Roman"/>
+          <w:szCs w:val="24"/>
+        </w:rPr>
+        <w:t xml:space="preserve">: </w:t>
+      </w:r>
+      <w:r>
+        <w:rPr>
+          <w:rFonts w:cs="Times New Roman"/>
+          <w:szCs w:val="24"/>
+        </w:rPr>
+        <w:t>Maintain an Investor’s Watchlist.</w:t>
+      </w:r>
+    </w:p>
+    <w:p>
+      <w:pPr>
+        <w:autoSpaceDE w:val="0"/>
+        <w:autoSpaceDN w:val="0"/>
+        <w:adjustRightInd w:val="0"/>
+        <w:spacing w:line="252" w:lineRule="auto"/>
+        <w:rPr>
+          <w:rFonts w:cs="Times New Roman"/>
+          <w:szCs w:val="24"/>
+        </w:rPr>
+      </w:pPr>
+      <w:r>
+        <w:rPr>
+          <w:rFonts w:cs="Times New Roman"/>
+          <w:szCs w:val="24"/>
+        </w:rPr>
+        <w:t xml:space="preserve">Natlang </w:t>
+      </w:r>
+      <w:r>
+        <w:rPr>
+          <w:rFonts w:cs="Times New Roman"/>
+          <w:szCs w:val="24"/>
+        </w:rPr>
+        <w:t>shall keep track of its users’ stock watchlist</w:t>
+      </w:r>
+      <w:r>
+        <w:rPr>
+          <w:rFonts w:cs="Times New Roman"/>
+          <w:szCs w:val="24"/>
+        </w:rPr>
+        <w:t>.</w:t>
+      </w:r>
+      <w:r>
+        <w:rPr>
           <w:rFonts w:ascii="Arial Narrow" w:hAnsi="Arial Narrow"/>
           <w:color w:val="2E74B5" w:themeColor="accent1" w:themeShade="BF"/>
           <w:sz w:val="18"/>
@@ -813,6 +925,18 @@
         </w:rPr>
         <w:t xml:space="preserve"> </w:t>
       </w:r>
+    </w:p>
+    <w:p>
+      <w:pPr>
+        <w:autoSpaceDE w:val="0"/>
+        <w:autoSpaceDN w:val="0"/>
+        <w:adjustRightInd w:val="0"/>
+        <w:spacing w:line="252" w:lineRule="auto"/>
+        <w:rPr>
+          <w:rFonts w:cs="Times New Roman"/>
+          <w:szCs w:val="24"/>
+        </w:rPr>
+      </w:pPr>
       <w:r>
         <w:rPr>
           <w:rFonts w:cs="Times New Roman"/>
@@ -1285,51 +1409,21 @@
       <w:r>
         <w:t xml:space="preserve">I used </w:t>
       </w:r>
-      <w:proofErr w:type="gramStart"/>
-      <w:r>
-        <w:t xml:space="preserve">the </w:t>
-      </w:r>
-      <w:r>
-        <w:rPr>
-          <w:i/>
-          <w:iCs/>
-        </w:rPr>
-        <w:t>y</w:t>
-      </w:r>
-      <w:r>
-        <w:rPr>
-          <w:i/>
-          <w:iCs/>
-        </w:rPr>
-        <w:t>our</w:t>
-      </w:r>
-      <w:proofErr w:type="gramEnd"/>
-      <w:r>
-        <w:rPr>
-          <w:i/>
-          <w:iCs/>
-        </w:rPr>
+      <w:hyperlink r:id="rId9" w:history="1">
+        <w:proofErr w:type="spellStart"/>
+        <w:r>
+          <w:rPr>
+            <w:rStyle w:val="Hyperlink"/>
+          </w:rPr>
+          <w:t>SocialSentiment</w:t>
+        </w:r>
+        <w:proofErr w:type="spellEnd"/>
+      </w:hyperlink>
+      <w:r>
         <w:t xml:space="preserve"> </w:t>
       </w:r>
       <w:r>
-        <w:rPr>
-          <w:i/>
-          <w:iCs/>
-        </w:rPr>
-        <w:t xml:space="preserve">hyperlinked </w:t>
-      </w:r>
-      <w:r>
-        <w:rPr>
-          <w:i/>
-          <w:iCs/>
-        </w:rPr>
-        <w:t>responses replace this</w:t>
-      </w:r>
-      <w:r>
-        <w:t xml:space="preserve"> </w:t>
-      </w:r>
-      <w:r>
-        <w:t>NL API.</w:t>
+        <w:t>API.</w:t>
       </w:r>
     </w:p>
     <w:p>
@@ -1388,16 +1482,20 @@
           <w:b/>
           <w:bCs/>
         </w:rPr>
-        <w:t xml:space="preserve">Requirement(s) </w:t>
-      </w:r>
-      <w:r>
-        <w:t>Your responses replace this</w:t>
-      </w:r>
-      <w:r>
-        <w:t xml:space="preserve"> (e.g., “1 and 2”)</w:t>
-      </w:r>
-      <w:r>
-        <w:t xml:space="preserve">. </w:t>
+        <w:t>Requirement(s)</w:t>
+      </w:r>
+      <w:r>
+        <w:rPr>
+          <w:b/>
+          <w:bCs/>
+        </w:rPr>
+        <w:t xml:space="preserve"> </w:t>
+      </w:r>
+      <w:r>
+        <w:t>1</w:t>
+      </w:r>
+      <w:r>
+        <w:t xml:space="preserve"> </w:t>
       </w:r>
     </w:p>
     <w:p>
@@ -1431,7 +1529,59 @@
         <w:ind w:left="720"/>
       </w:pPr>
       <w:r>
-        <w:t>Your responses replace this.</w:t>
+        <w:lastRenderedPageBreak/>
+        <w:t>User checks a stocks rating.</w:t>
+      </w:r>
+    </w:p>
+    <w:p>
+      <w:pPr>
+        <w:ind w:left="720"/>
+      </w:pPr>
+      <w:r>
+        <w:rPr>
+          <w:noProof/>
+        </w:rPr>
+        <w:drawing>
+          <wp:inline distT="0" distB="0" distL="0" distR="0" wp14:anchorId="67D29C02" wp14:editId="3C4CA43E">
+            <wp:extent cx="3867690" cy="1114581"/>
+            <wp:effectExtent l="0" t="0" r="0" b="9525"/>
+            <wp:docPr id="2" name="Picture 2" descr="Text&#10;&#10;Description automatically generated"/>
+            <wp:cNvGraphicFramePr>
+              <a:graphicFrameLocks xmlns:a="http://schemas.openxmlformats.org/drawingml/2006/main" noChangeAspect="1"/>
+            </wp:cNvGraphicFramePr>
+            <a:graphic xmlns:a="http://schemas.openxmlformats.org/drawingml/2006/main">
+              <a:graphicData uri="http://schemas.openxmlformats.org/drawingml/2006/picture">
+                <pic:pic xmlns:pic="http://schemas.openxmlformats.org/drawingml/2006/picture">
+                  <pic:nvPicPr>
+                    <pic:cNvPr id="2" name="Picture 2" descr="Text&#10;&#10;Description automatically generated"/>
+                    <pic:cNvPicPr/>
+                  </pic:nvPicPr>
+                  <pic:blipFill>
+                    <a:blip r:embed="rId10">
+                      <a:extLst>
+                        <a:ext uri="{28A0092B-C50C-407E-A947-70E740481C1C}">
+                          <a14:useLocalDpi xmlns:a14="http://schemas.microsoft.com/office/drawing/2010/main" val="0"/>
+                        </a:ext>
+                      </a:extLst>
+                    </a:blip>
+                    <a:stretch>
+                      <a:fillRect/>
+                    </a:stretch>
+                  </pic:blipFill>
+                  <pic:spPr>
+                    <a:xfrm>
+                      <a:off x="0" y="0"/>
+                      <a:ext cx="3867690" cy="1114581"/>
+                    </a:xfrm>
+                    <a:prstGeom prst="rect">
+                      <a:avLst/>
+                    </a:prstGeom>
+                  </pic:spPr>
+                </pic:pic>
+              </a:graphicData>
+            </a:graphic>
+          </wp:inline>
+        </w:drawing>
       </w:r>
     </w:p>
     <w:p>
@@ -1476,10 +1626,26 @@
           <w:b/>
           <w:bCs/>
         </w:rPr>
-        <w:t xml:space="preserve">Requirement(s) </w:t>
-      </w:r>
-      <w:r>
-        <w:t xml:space="preserve">Your responses replace this (e.g., “1 and 2”). </w:t>
+        <w:t>Requirement(s</w:t>
+      </w:r>
+      <w:r>
+        <w:rPr>
+          <w:b/>
+          <w:bCs/>
+        </w:rPr>
+        <w:t>)</w:t>
+      </w:r>
+      <w:r>
+        <w:t xml:space="preserve"> </w:t>
+      </w:r>
+      <w:r>
+        <w:t>1,3</w:t>
+      </w:r>
+      <w:r>
+        <w:t>.</w:t>
+      </w:r>
+      <w:r>
+        <w:t xml:space="preserve"> </w:t>
       </w:r>
     </w:p>
     <w:p>
@@ -1499,19 +1665,61 @@
         <w:ind w:left="720"/>
       </w:pPr>
       <w:r>
-        <w:t xml:space="preserve">Your </w:t>
-      </w:r>
-      <w:r>
-        <w:t>screenshot response</w:t>
-      </w:r>
-      <w:r>
-        <w:t xml:space="preserve"> replace</w:t>
-      </w:r>
-      <w:r>
-        <w:t>s</w:t>
-      </w:r>
-      <w:r>
-        <w:t xml:space="preserve"> this.</w:t>
+        <w:t xml:space="preserve">When </w:t>
+      </w:r>
+      <w:r>
+        <w:t>a new stock is added, create a new rating and add it to the list.</w:t>
+      </w:r>
+    </w:p>
+    <w:p>
+      <w:pPr>
+        <w:ind w:left="720"/>
+      </w:pPr>
+      <w:r>
+        <w:rPr>
+          <w:noProof/>
+        </w:rPr>
+        <w:drawing>
+          <wp:inline distT="0" distB="0" distL="0" distR="0" wp14:anchorId="4D223DDF" wp14:editId="4676E409">
+            <wp:extent cx="4115374" cy="1343212"/>
+            <wp:effectExtent l="0" t="0" r="0" b="9525"/>
+            <wp:docPr id="3" name="Picture 3" descr="Text&#10;&#10;Description automatically generated"/>
+            <wp:cNvGraphicFramePr>
+              <a:graphicFrameLocks xmlns:a="http://schemas.openxmlformats.org/drawingml/2006/main" noChangeAspect="1"/>
+            </wp:cNvGraphicFramePr>
+            <a:graphic xmlns:a="http://schemas.openxmlformats.org/drawingml/2006/main">
+              <a:graphicData uri="http://schemas.openxmlformats.org/drawingml/2006/picture">
+                <pic:pic xmlns:pic="http://schemas.openxmlformats.org/drawingml/2006/picture">
+                  <pic:nvPicPr>
+                    <pic:cNvPr id="3" name="Picture 3" descr="Text&#10;&#10;Description automatically generated"/>
+                    <pic:cNvPicPr/>
+                  </pic:nvPicPr>
+                  <pic:blipFill>
+                    <a:blip r:embed="rId11">
+                      <a:extLst>
+                        <a:ext uri="{28A0092B-C50C-407E-A947-70E740481C1C}">
+                          <a14:useLocalDpi xmlns:a14="http://schemas.microsoft.com/office/drawing/2010/main" val="0"/>
+                        </a:ext>
+                      </a:extLst>
+                    </a:blip>
+                    <a:stretch>
+                      <a:fillRect/>
+                    </a:stretch>
+                  </pic:blipFill>
+                  <pic:spPr>
+                    <a:xfrm>
+                      <a:off x="0" y="0"/>
+                      <a:ext cx="4115374" cy="1343212"/>
+                    </a:xfrm>
+                    <a:prstGeom prst="rect">
+                      <a:avLst/>
+                    </a:prstGeom>
+                  </pic:spPr>
+                </pic:pic>
+              </a:graphicData>
+            </a:graphic>
+          </wp:inline>
+        </w:drawing>
       </w:r>
     </w:p>
     <w:p>
@@ -1547,7 +1755,6 @@
           <w:b/>
           <w:bCs/>
         </w:rPr>
-        <w:lastRenderedPageBreak/>
         <w:t xml:space="preserve">Tests </w:t>
       </w:r>
       <w:r>
@@ -1562,10 +1769,26 @@
           <w:b/>
           <w:bCs/>
         </w:rPr>
-        <w:t xml:space="preserve">Requirement(s) </w:t>
-      </w:r>
-      <w:r>
-        <w:t xml:space="preserve">Your responses replace this (e.g., “1 and 2”). </w:t>
+        <w:t>Requirement(s</w:t>
+      </w:r>
+      <w:r>
+        <w:rPr>
+          <w:b/>
+          <w:bCs/>
+        </w:rPr>
+        <w:t xml:space="preserve">) </w:t>
+      </w:r>
+      <w:r>
+        <w:t xml:space="preserve">1, </w:t>
+      </w:r>
+      <w:r>
+        <w:t>3</w:t>
+      </w:r>
+      <w:r>
+        <w:t>, 4</w:t>
+      </w:r>
+      <w:r>
+        <w:t xml:space="preserve">. </w:t>
       </w:r>
     </w:p>
     <w:p>
@@ -1585,20 +1808,67 @@
         <w:ind w:left="720"/>
       </w:pPr>
       <w:r>
-        <w:t xml:space="preserve">Your </w:t>
-      </w:r>
-      <w:r>
-        <w:t xml:space="preserve">screenshot response </w:t>
-      </w:r>
-      <w:r>
-        <w:t>replace</w:t>
-      </w:r>
-      <w:r>
-        <w:t>s</w:t>
-      </w:r>
-      <w:r>
-        <w:t xml:space="preserve"> this.</w:t>
-      </w:r>
+        <w:t>When a company goes to a buy or sell, notify any users that have that in their watchlist</w:t>
+      </w:r>
+      <w:r>
+        <w:t>.</w:t>
+      </w:r>
+    </w:p>
+    <w:p>
+      <w:pPr>
+        <w:ind w:left="720"/>
+      </w:pPr>
+      <w:r>
+        <w:rPr>
+          <w:noProof/>
+        </w:rPr>
+        <w:drawing>
+          <wp:inline distT="0" distB="0" distL="0" distR="0" wp14:anchorId="06A8F6DD" wp14:editId="7C51349E">
+            <wp:extent cx="4182059" cy="1086002"/>
+            <wp:effectExtent l="0" t="0" r="0" b="0"/>
+            <wp:docPr id="1" name="Picture 1" descr="Text&#10;&#10;Description automatically generated"/>
+            <wp:cNvGraphicFramePr>
+              <a:graphicFrameLocks xmlns:a="http://schemas.openxmlformats.org/drawingml/2006/main" noChangeAspect="1"/>
+            </wp:cNvGraphicFramePr>
+            <a:graphic xmlns:a="http://schemas.openxmlformats.org/drawingml/2006/main">
+              <a:graphicData uri="http://schemas.openxmlformats.org/drawingml/2006/picture">
+                <pic:pic xmlns:pic="http://schemas.openxmlformats.org/drawingml/2006/picture">
+                  <pic:nvPicPr>
+                    <pic:cNvPr id="1" name="Picture 1" descr="Text&#10;&#10;Description automatically generated"/>
+                    <pic:cNvPicPr/>
+                  </pic:nvPicPr>
+                  <pic:blipFill>
+                    <a:blip r:embed="rId12">
+                      <a:extLst>
+                        <a:ext uri="{28A0092B-C50C-407E-A947-70E740481C1C}">
+                          <a14:useLocalDpi xmlns:a14="http://schemas.microsoft.com/office/drawing/2010/main" val="0"/>
+                        </a:ext>
+                      </a:extLst>
+                    </a:blip>
+                    <a:stretch>
+                      <a:fillRect/>
+                    </a:stretch>
+                  </pic:blipFill>
+                  <pic:spPr>
+                    <a:xfrm>
+                      <a:off x="0" y="0"/>
+                      <a:ext cx="4182059" cy="1086002"/>
+                    </a:xfrm>
+                    <a:prstGeom prst="rect">
+                      <a:avLst/>
+                    </a:prstGeom>
+                  </pic:spPr>
+                </pic:pic>
+              </a:graphicData>
+            </a:graphic>
+          </wp:inline>
+        </w:drawing>
+      </w:r>
+    </w:p>
+    <w:p>
+      <w:pPr>
+        <w:ind w:left="720"/>
+      </w:pPr>
     </w:p>
     <w:p>
       <w:pPr>
@@ -1766,18 +2036,85 @@
       </w:r>
     </w:p>
     <w:p>
-      <w:pPr>
-        <w:rPr>
-          <w:rFonts w:ascii="Arial Narrow" w:hAnsi="Arial Narrow"/>
-          <w:color w:val="808080" w:themeColor="background1" w:themeShade="80"/>
-          <w:sz w:val="18"/>
-          <w:szCs w:val="20"/>
-          <w:bdr w:val="none" w:sz="0" w:space="0" w:color="auto" w:frame="1"/>
-          <w:shd w:val="clear" w:color="auto" w:fill="FFFFFF"/>
-        </w:rPr>
-      </w:pPr>
-      <w:r>
-        <w:t>Your responses replace this.</w:t>
+      <w:r>
+        <w:t>The API I was using actually handles scraping all of Twitter for specific stock tickers and does a total sentiment analysis grade for a given stock</w:t>
+      </w:r>
+      <w:r>
+        <w:t>.</w:t>
+      </w:r>
+      <w:r>
+        <w:t xml:space="preserve"> I convert the score given to a specific </w:t>
+      </w:r>
+      <w:r>
+        <w:lastRenderedPageBreak/>
+        <w:t>ticker/company and convert that into a buy or sell or hold rating (buy if above 25, sell if below -25, hold otherwise).</w:t>
+      </w:r>
+      <w:r>
+        <w:t xml:space="preserve"> The numerical score is fed into a stock object daily when it queries the API.</w:t>
+      </w:r>
+    </w:p>
+    <w:p>
+      <w:pPr>
+        <w:rPr>
+          <w:rFonts w:ascii="Arial Narrow" w:hAnsi="Arial Narrow"/>
+          <w:color w:val="808080" w:themeColor="background1" w:themeShade="80"/>
+          <w:sz w:val="18"/>
+          <w:szCs w:val="20"/>
+          <w:bdr w:val="none" w:sz="0" w:space="0" w:color="auto" w:frame="1"/>
+          <w:shd w:val="clear" w:color="auto" w:fill="FFFFFF"/>
+        </w:rPr>
+      </w:pPr>
+      <w:r>
+        <w:rPr>
+          <w:rFonts w:ascii="Arial Narrow" w:hAnsi="Arial Narrow"/>
+          <w:noProof/>
+          <w:color w:val="808080" w:themeColor="background1" w:themeShade="80"/>
+          <w:sz w:val="18"/>
+          <w:szCs w:val="20"/>
+          <w:bdr w:val="none" w:sz="0" w:space="0" w:color="auto" w:frame="1"/>
+          <w:shd w:val="clear" w:color="auto" w:fill="FFFFFF"/>
+        </w:rPr>
+        <w:drawing>
+          <wp:inline distT="0" distB="0" distL="0" distR="0" wp14:anchorId="14BA034C" wp14:editId="1D39681E">
+            <wp:extent cx="3219994" cy="3314700"/>
+            <wp:effectExtent l="0" t="0" r="0" b="0"/>
+            <wp:docPr id="4" name="Picture 4" descr="Text&#10;&#10;Description automatically generated"/>
+            <wp:cNvGraphicFramePr>
+              <a:graphicFrameLocks xmlns:a="http://schemas.openxmlformats.org/drawingml/2006/main" noChangeAspect="1"/>
+            </wp:cNvGraphicFramePr>
+            <a:graphic xmlns:a="http://schemas.openxmlformats.org/drawingml/2006/main">
+              <a:graphicData uri="http://schemas.openxmlformats.org/drawingml/2006/picture">
+                <pic:pic xmlns:pic="http://schemas.openxmlformats.org/drawingml/2006/picture">
+                  <pic:nvPicPr>
+                    <pic:cNvPr id="4" name="Picture 4" descr="Text&#10;&#10;Description automatically generated"/>
+                    <pic:cNvPicPr/>
+                  </pic:nvPicPr>
+                  <pic:blipFill>
+                    <a:blip r:embed="rId13">
+                      <a:extLst>
+                        <a:ext uri="{28A0092B-C50C-407E-A947-70E740481C1C}">
+                          <a14:useLocalDpi xmlns:a14="http://schemas.microsoft.com/office/drawing/2010/main" val="0"/>
+                        </a:ext>
+                      </a:extLst>
+                    </a:blip>
+                    <a:stretch>
+                      <a:fillRect/>
+                    </a:stretch>
+                  </pic:blipFill>
+                  <pic:spPr>
+                    <a:xfrm>
+                      <a:off x="0" y="0"/>
+                      <a:ext cx="3223078" cy="3317874"/>
+                    </a:xfrm>
+                    <a:prstGeom prst="rect">
+                      <a:avLst/>
+                    </a:prstGeom>
+                  </pic:spPr>
+                </pic:pic>
+              </a:graphicData>
+            </a:graphic>
+          </wp:inline>
+        </w:drawing>
       </w:r>
     </w:p>
     <w:p>
@@ -1878,19 +2215,21 @@
       </w:r>
     </w:p>
     <w:p>
-      <w:pPr>
-        <w:rPr>
-          <w:rFonts w:ascii="Arial Narrow" w:hAnsi="Arial Narrow"/>
-          <w:color w:val="808080" w:themeColor="background1" w:themeShade="80"/>
-          <w:sz w:val="18"/>
-          <w:szCs w:val="20"/>
-          <w:bdr w:val="none" w:sz="0" w:space="0" w:color="auto" w:frame="1"/>
-          <w:shd w:val="clear" w:color="auto" w:fill="FFFFFF"/>
-        </w:rPr>
-      </w:pPr>
-      <w:r>
-        <w:t>Your responses replace this.</w:t>
-      </w:r>
+      <w:r>
+        <w:t>The most important code to my project were the two classes I implemented: Investor and Stock. These classes stored most the information pertaining to users and the actual stock objects.</w:t>
+      </w:r>
+    </w:p>
+    <w:p>
+      <w:pPr>
+        <w:rPr>
+          <w:rFonts w:ascii="Arial Narrow" w:hAnsi="Arial Narrow"/>
+          <w:color w:val="808080" w:themeColor="background1" w:themeShade="80"/>
+          <w:sz w:val="18"/>
+          <w:szCs w:val="20"/>
+          <w:bdr w:val="none" w:sz="0" w:space="0" w:color="auto" w:frame="1"/>
+          <w:shd w:val="clear" w:color="auto" w:fill="FFFFFF"/>
+        </w:rPr>
+      </w:pPr>
     </w:p>
     <w:p>
       <w:pPr>
@@ -1982,10 +2321,10 @@
             <v:path o:extrusionok="f" gradientshapeok="t" o:connecttype="rect"/>
             <o:lock v:ext="edit" aspectratio="t"/>
           </v:shapetype>
-          <v:shape id="_x0000_i1025" type="#_x0000_t75" style="width:461.2pt;height:196.3pt" o:ole="">
-            <v:imagedata r:id="rId9" o:title=""/>
+          <v:shape id="_x0000_i1025" type="#_x0000_t75" style="width:461.25pt;height:195.75pt" o:ole="">
+            <v:imagedata r:id="rId14" o:title=""/>
           </v:shape>
-          <o:OLEObject Type="Embed" ProgID="Excel.Sheet.12" ShapeID="_x0000_i1025" DrawAspect="Content" ObjectID="_1695939234" r:id="rId10"/>
+          <o:OLEObject Type="Embed" ProgID="Excel.Sheet.12" ShapeID="_x0000_i1025" DrawAspect="Content" ObjectID="_1696205347" r:id="rId15"/>
         </w:object>
       </w:r>
     </w:p>

</xml_diff>